<commit_message>
draw the tree without edges
</commit_message>
<xml_diff>
--- a/design/idea.docx
+++ b/design/idea.docx
@@ -2,6 +2,17 @@
 <file path=word/document.xml><?xml version="1.0" encoding="utf-8"?>
 <w:document xmlns:wpc="http://schemas.microsoft.com/office/word/2010/wordprocessingCanvas" xmlns:mc="http://schemas.openxmlformats.org/markup-compatibility/2006" xmlns:o="urn:schemas-microsoft-com:office:office" xmlns:r="http://schemas.openxmlformats.org/officeDocument/2006/relationships" xmlns:m="http://schemas.openxmlformats.org/officeDocument/2006/math" xmlns:v="urn:schemas-microsoft-com:vml" xmlns:wp14="http://schemas.microsoft.com/office/word/2010/wordprocessingDrawing" xmlns:wp="http://schemas.openxmlformats.org/drawingml/2006/wordprocessingDrawing" xmlns:w10="urn:schemas-microsoft-com:office:word" xmlns:w="http://schemas.openxmlformats.org/wordprocessingml/2006/main" xmlns:w14="http://schemas.microsoft.com/office/word/2010/wordml" xmlns:w15="http://schemas.microsoft.com/office/word/2012/wordml" xmlns:wpg="http://schemas.microsoft.com/office/word/2010/wordprocessingGroup" xmlns:wpi="http://schemas.microsoft.com/office/word/2010/wordprocessingInk" xmlns:wne="http://schemas.microsoft.com/office/word/2006/wordml" xmlns:wps="http://schemas.microsoft.com/office/word/2010/wordprocessingShape" mc:Ignorable="w14 w15 wp14">
   <w:body>
+    <w:p>
+      <w:r>
+        <w:t>与朱师兄的讨论</w:t>
+      </w:r>
+      <w:r>
+        <w:rPr>
+          <w:rFonts w:hint="eastAsia"/>
+        </w:rPr>
+        <w:t>：</w:t>
+      </w:r>
+    </w:p>
     <w:p>
       <w:pPr>
         <w:pStyle w:val="a3"/>
@@ -344,8 +355,6 @@
         </w:numPr>
         <w:ind w:firstLineChars="0"/>
       </w:pPr>
-      <w:bookmarkStart w:id="0" w:name="_GoBack"/>
-      <w:bookmarkEnd w:id="0"/>
       <w:r>
         <w:t>发现工作流</w:t>
       </w:r>
@@ -453,9 +462,6 @@
           <w:numId w:val="2"/>
         </w:numPr>
         <w:ind w:firstLineChars="0"/>
-        <w:rPr>
-          <w:rFonts w:hint="eastAsia"/>
-        </w:rPr>
       </w:pPr>
       <w:r>
         <w:t>面向社区</w:t>
@@ -473,6 +479,286 @@
         <w:t>数据分析人员</w:t>
       </w:r>
     </w:p>
+    <w:p/>
+    <w:p/>
+    <w:p/>
+    <w:p>
+      <w:r>
+        <w:t>2016/4/14</w:t>
+      </w:r>
+    </w:p>
+    <w:p>
+      <w:r>
+        <w:t>建表</w:t>
+      </w:r>
+    </w:p>
+    <w:p>
+      <w:r>
+        <w:rPr>
+          <w:rFonts w:hint="eastAsia"/>
+        </w:rPr>
+        <w:t>1.</w:t>
+      </w:r>
+      <w:r>
+        <w:rPr>
+          <w:rFonts w:hint="eastAsia"/>
+        </w:rPr>
+        <w:t>状态表</w:t>
+      </w:r>
+    </w:p>
+    <w:p>
+      <w:proofErr w:type="spellStart"/>
+      <w:r>
+        <w:t>B</w:t>
+      </w:r>
+      <w:r>
+        <w:rPr>
+          <w:rFonts w:hint="eastAsia"/>
+        </w:rPr>
+        <w:t>ugid</w:t>
+      </w:r>
+      <w:proofErr w:type="spellEnd"/>
+      <w:r>
+        <w:tab/>
+      </w:r>
+      <w:r>
+        <w:tab/>
+        <w:t>bug</w:t>
+      </w:r>
+      <w:r>
+        <w:t>的</w:t>
+      </w:r>
+      <w:r>
+        <w:rPr>
+          <w:rFonts w:hint="eastAsia"/>
+        </w:rPr>
+        <w:t>ID</w:t>
+      </w:r>
+    </w:p>
+    <w:p>
+      <w:r>
+        <w:t>Snapshot</w:t>
+      </w:r>
+      <w:r>
+        <w:tab/>
+      </w:r>
+      <w:r>
+        <w:tab/>
+      </w:r>
+      <w:r>
+        <w:t>状态的时间</w:t>
+      </w:r>
+      <w:r>
+        <w:rPr>
+          <w:rFonts w:hint="eastAsia"/>
+        </w:rPr>
+        <w:t>（</w:t>
+      </w:r>
+      <w:r>
+        <w:t>第一个状态为创建时间</w:t>
+      </w:r>
+      <w:r>
+        <w:rPr>
+          <w:rFonts w:hint="eastAsia"/>
+        </w:rPr>
+        <w:t>）</w:t>
+      </w:r>
+    </w:p>
+    <w:p>
+      <w:r>
+        <w:t>Status</w:t>
+      </w:r>
+      <w:r>
+        <w:tab/>
+      </w:r>
+      <w:r>
+        <w:tab/>
+      </w:r>
+      <w:r>
+        <w:t>此时状态</w:t>
+      </w:r>
+    </w:p>
+    <w:p>
+      <w:r>
+        <w:t>Order</w:t>
+      </w:r>
+      <w:r>
+        <w:tab/>
+      </w:r>
+      <w:r>
+        <w:tab/>
+      </w:r>
+      <w:r>
+        <w:t>此</w:t>
+      </w:r>
+      <w:r>
+        <w:rPr>
+          <w:rFonts w:hint="eastAsia"/>
+        </w:rPr>
+        <w:t>bug</w:t>
+      </w:r>
+      <w:r>
+        <w:rPr>
+          <w:rFonts w:hint="eastAsia"/>
+        </w:rPr>
+        <w:t>的</w:t>
+      </w:r>
+      <w:r>
+        <w:t>第几个状态</w:t>
+      </w:r>
+      <w:r>
+        <w:rPr>
+          <w:rFonts w:hint="eastAsia"/>
+        </w:rPr>
+        <w:t>（</w:t>
+      </w:r>
+      <w:r>
+        <w:t>从</w:t>
+      </w:r>
+      <w:r>
+        <w:rPr>
+          <w:rFonts w:hint="eastAsia"/>
+        </w:rPr>
+        <w:t>0</w:t>
+      </w:r>
+      <w:r>
+        <w:rPr>
+          <w:rFonts w:hint="eastAsia"/>
+        </w:rPr>
+        <w:t>开始）</w:t>
+      </w:r>
+    </w:p>
+    <w:p/>
+    <w:p>
+      <w:r>
+        <w:rPr>
+          <w:rFonts w:hint="eastAsia"/>
+        </w:rPr>
+        <w:t>2.</w:t>
+      </w:r>
+      <w:r>
+        <w:rPr>
+          <w:rFonts w:hint="eastAsia"/>
+        </w:rPr>
+        <w:t>基本信息</w:t>
+      </w:r>
+    </w:p>
+    <w:p>
+      <w:proofErr w:type="spellStart"/>
+      <w:r>
+        <w:t>B</w:t>
+      </w:r>
+      <w:r>
+        <w:rPr>
+          <w:rFonts w:hint="eastAsia"/>
+        </w:rPr>
+        <w:t>ugid</w:t>
+      </w:r>
+      <w:proofErr w:type="spellEnd"/>
+    </w:p>
+    <w:p>
+      <w:proofErr w:type="spellStart"/>
+      <w:r>
+        <w:t>C</w:t>
+      </w:r>
+      <w:r>
+        <w:rPr>
+          <w:rFonts w:hint="eastAsia"/>
+        </w:rPr>
+        <w:t>reation_</w:t>
+      </w:r>
+      <w:r>
+        <w:t>ts</w:t>
+      </w:r>
+      <w:proofErr w:type="spellEnd"/>
+    </w:p>
+    <w:p>
+      <w:proofErr w:type="spellStart"/>
+      <w:r>
+        <w:t>Product_id</w:t>
+      </w:r>
+      <w:proofErr w:type="spellEnd"/>
+    </w:p>
+    <w:p>
+      <w:r>
+        <w:t>Resolution</w:t>
+      </w:r>
+    </w:p>
+    <w:p>
+      <w:r>
+        <w:t>......</w:t>
+      </w:r>
+    </w:p>
+    <w:p/>
+    <w:p/>
+    <w:p>
+      <w:r>
+        <w:rPr>
+          <w:rFonts w:hint="eastAsia"/>
+        </w:rPr>
+        <w:t>2</w:t>
+      </w:r>
+      <w:r>
+        <w:t>016</w:t>
+      </w:r>
+      <w:r>
+        <w:rPr>
+          <w:rFonts w:hint="eastAsia"/>
+        </w:rPr>
+        <w:t>/</w:t>
+      </w:r>
+      <w:r>
+        <w:t>4/25</w:t>
+      </w:r>
+    </w:p>
+    <w:p>
+      <w:pPr>
+        <w:pStyle w:val="a3"/>
+        <w:numPr>
+          <w:ilvl w:val="0"/>
+          <w:numId w:val="3"/>
+        </w:numPr>
+        <w:ind w:firstLineChars="0"/>
+      </w:pPr>
+      <w:r>
+        <w:t>以星期</w:t>
+      </w:r>
+      <w:r>
+        <w:rPr>
+          <w:rFonts w:hint="eastAsia"/>
+        </w:rPr>
+        <w:t>/</w:t>
+      </w:r>
+      <w:r>
+        <w:rPr>
+          <w:rFonts w:hint="eastAsia"/>
+        </w:rPr>
+        <w:t>月为单位，考察状态之间的众数</w:t>
+      </w:r>
+    </w:p>
+    <w:p>
+      <w:pPr>
+        <w:pStyle w:val="a3"/>
+        <w:numPr>
+          <w:ilvl w:val="0"/>
+          <w:numId w:val="3"/>
+        </w:numPr>
+        <w:ind w:firstLineChars="0"/>
+        <w:rPr>
+          <w:rFonts w:hint="eastAsia"/>
+        </w:rPr>
+      </w:pPr>
+      <w:r>
+        <w:t>考虑可视化状态转换的时间分布</w:t>
+      </w:r>
+      <w:bookmarkStart w:id="0" w:name="_GoBack"/>
+      <w:bookmarkEnd w:id="0"/>
+    </w:p>
+    <w:p/>
+    <w:p/>
+    <w:p/>
+    <w:p/>
+    <w:p/>
     <w:sectPr>
       <w:pgSz w:w="11906" w:h="16838"/>
       <w:pgMar w:top="1440" w:right="1800" w:bottom="1440" w:left="1800" w:header="851" w:footer="992" w:gutter="0"/>
@@ -485,7 +771,7 @@
 
 <file path=word/numbering.xml><?xml version="1.0" encoding="utf-8"?>
 <w:numbering xmlns:wpc="http://schemas.microsoft.com/office/word/2010/wordprocessingCanvas" xmlns:mc="http://schemas.openxmlformats.org/markup-compatibility/2006" xmlns:o="urn:schemas-microsoft-com:office:office" xmlns:r="http://schemas.openxmlformats.org/officeDocument/2006/relationships" xmlns:m="http://schemas.openxmlformats.org/officeDocument/2006/math" xmlns:v="urn:schemas-microsoft-com:vml" xmlns:wp14="http://schemas.microsoft.com/office/word/2010/wordprocessingDrawing" xmlns:wp="http://schemas.openxmlformats.org/drawingml/2006/wordprocessingDrawing" xmlns:w10="urn:schemas-microsoft-com:office:word" xmlns:w="http://schemas.openxmlformats.org/wordprocessingml/2006/main" xmlns:w14="http://schemas.microsoft.com/office/word/2010/wordml" xmlns:w15="http://schemas.microsoft.com/office/word/2012/wordml" xmlns:wpg="http://schemas.microsoft.com/office/word/2010/wordprocessingGroup" xmlns:wpi="http://schemas.microsoft.com/office/word/2010/wordprocessingInk" xmlns:wne="http://schemas.microsoft.com/office/word/2006/wordml" xmlns:wps="http://schemas.microsoft.com/office/word/2010/wordprocessingShape" mc:Ignorable="w14 w15 wp14">
-  <w:abstractNum w:abstractNumId="0">
+  <w:abstractNum w:abstractNumId="0" w15:restartNumberingAfterBreak="0">
     <w:nsid w:val="01182E24"/>
     <w:multiLevelType w:val="hybridMultilevel"/>
     <w:tmpl w:val="B9AC8872"/>
@@ -577,11 +863,100 @@
       </w:pPr>
     </w:lvl>
   </w:abstractNum>
-  <w:abstractNum w:abstractNumId="1">
+  <w:abstractNum w:abstractNumId="1" w15:restartNumberingAfterBreak="0">
     <w:nsid w:val="16DA64F1"/>
     <w:multiLevelType w:val="hybridMultilevel"/>
     <w:tmpl w:val="F954ADFA"/>
     <w:lvl w:ilvl="0" w:tplc="C4F0E31A">
+      <w:start w:val="1"/>
+      <w:numFmt w:val="decimal"/>
+      <w:lvlText w:val="%1."/>
+      <w:lvlJc w:val="left"/>
+      <w:pPr>
+        <w:ind w:left="360" w:hanging="360"/>
+      </w:pPr>
+      <w:rPr>
+        <w:rFonts w:hint="default"/>
+      </w:rPr>
+    </w:lvl>
+    <w:lvl w:ilvl="1" w:tplc="04090019" w:tentative="1">
+      <w:start w:val="1"/>
+      <w:numFmt w:val="lowerLetter"/>
+      <w:lvlText w:val="%2)"/>
+      <w:lvlJc w:val="left"/>
+      <w:pPr>
+        <w:ind w:left="840" w:hanging="420"/>
+      </w:pPr>
+    </w:lvl>
+    <w:lvl w:ilvl="2" w:tplc="0409001B" w:tentative="1">
+      <w:start w:val="1"/>
+      <w:numFmt w:val="lowerRoman"/>
+      <w:lvlText w:val="%3."/>
+      <w:lvlJc w:val="right"/>
+      <w:pPr>
+        <w:ind w:left="1260" w:hanging="420"/>
+      </w:pPr>
+    </w:lvl>
+    <w:lvl w:ilvl="3" w:tplc="0409000F" w:tentative="1">
+      <w:start w:val="1"/>
+      <w:numFmt w:val="decimal"/>
+      <w:lvlText w:val="%4."/>
+      <w:lvlJc w:val="left"/>
+      <w:pPr>
+        <w:ind w:left="1680" w:hanging="420"/>
+      </w:pPr>
+    </w:lvl>
+    <w:lvl w:ilvl="4" w:tplc="04090019" w:tentative="1">
+      <w:start w:val="1"/>
+      <w:numFmt w:val="lowerLetter"/>
+      <w:lvlText w:val="%5)"/>
+      <w:lvlJc w:val="left"/>
+      <w:pPr>
+        <w:ind w:left="2100" w:hanging="420"/>
+      </w:pPr>
+    </w:lvl>
+    <w:lvl w:ilvl="5" w:tplc="0409001B" w:tentative="1">
+      <w:start w:val="1"/>
+      <w:numFmt w:val="lowerRoman"/>
+      <w:lvlText w:val="%6."/>
+      <w:lvlJc w:val="right"/>
+      <w:pPr>
+        <w:ind w:left="2520" w:hanging="420"/>
+      </w:pPr>
+    </w:lvl>
+    <w:lvl w:ilvl="6" w:tplc="0409000F" w:tentative="1">
+      <w:start w:val="1"/>
+      <w:numFmt w:val="decimal"/>
+      <w:lvlText w:val="%7."/>
+      <w:lvlJc w:val="left"/>
+      <w:pPr>
+        <w:ind w:left="2940" w:hanging="420"/>
+      </w:pPr>
+    </w:lvl>
+    <w:lvl w:ilvl="7" w:tplc="04090019" w:tentative="1">
+      <w:start w:val="1"/>
+      <w:numFmt w:val="lowerLetter"/>
+      <w:lvlText w:val="%8)"/>
+      <w:lvlJc w:val="left"/>
+      <w:pPr>
+        <w:ind w:left="3360" w:hanging="420"/>
+      </w:pPr>
+    </w:lvl>
+    <w:lvl w:ilvl="8" w:tplc="0409001B" w:tentative="1">
+      <w:start w:val="1"/>
+      <w:numFmt w:val="lowerRoman"/>
+      <w:lvlText w:val="%9."/>
+      <w:lvlJc w:val="right"/>
+      <w:pPr>
+        <w:ind w:left="3780" w:hanging="420"/>
+      </w:pPr>
+    </w:lvl>
+  </w:abstractNum>
+  <w:abstractNum w:abstractNumId="2" w15:restartNumberingAfterBreak="0">
+    <w:nsid w:val="74E8495A"/>
+    <w:multiLevelType w:val="hybridMultilevel"/>
+    <w:tmpl w:val="172EA4DE"/>
+    <w:lvl w:ilvl="0" w:tplc="F08011E6">
       <w:start w:val="1"/>
       <w:numFmt w:val="decimal"/>
       <w:lvlText w:val="%1."/>
@@ -671,6 +1046,9 @@
   </w:num>
   <w:num w:numId="2">
     <w:abstractNumId w:val="0"/>
+  </w:num>
+  <w:num w:numId="3">
+    <w:abstractNumId w:val="2"/>
   </w:num>
 </w:numbering>
 </file>
@@ -1107,6 +1485,27 @@
       <w:ind w:firstLineChars="200" w:firstLine="420"/>
     </w:pPr>
   </w:style>
+  <w:style w:type="paragraph" w:styleId="a4">
+    <w:name w:val="Date"/>
+    <w:basedOn w:val="a"/>
+    <w:next w:val="a"/>
+    <w:link w:val="Char"/>
+    <w:uiPriority w:val="99"/>
+    <w:semiHidden/>
+    <w:unhideWhenUsed/>
+    <w:rsid w:val="009D7C91"/>
+    <w:pPr>
+      <w:ind w:leftChars="2500" w:left="100"/>
+    </w:pPr>
+  </w:style>
+  <w:style w:type="character" w:customStyle="1" w:styleId="Char">
+    <w:name w:val="日期 Char"/>
+    <w:basedOn w:val="a0"/>
+    <w:link w:val="a4"/>
+    <w:uiPriority w:val="99"/>
+    <w:semiHidden/>
+    <w:rsid w:val="009D7C91"/>
+  </w:style>
 </w:styles>
 </file>
 

</xml_diff>